<commit_message>
Modificaciones sobre capa de negocio
</commit_message>
<xml_diff>
--- a/doc/N28/DDT Cobro Modelo N28 (V1.2).docx
+++ b/doc/N28/DDT Cobro Modelo N28 (V1.2).docx
@@ -736,8 +736,6 @@
       </w:r>
       <w:bookmarkEnd w:id="0"/>
     </w:p>
-    <w:bookmarkStart w:id="1" w:name="_GoBack"/>
-    <w:bookmarkEnd w:id="1"/>
     <w:p>
       <w:pPr>
         <w:pStyle w:val="TDC1"/>
@@ -2863,14 +2861,14 @@
           <w:rFonts w:asciiTheme="minorHAnsi" w:hAnsiTheme="minorHAnsi"/>
         </w:rPr>
       </w:pPr>
-      <w:bookmarkStart w:id="2" w:name="_Toc522006598"/>
+      <w:bookmarkStart w:id="1" w:name="_Toc522006598"/>
+      <w:bookmarkStart w:id="2" w:name="_Toc522702214"/>
       <w:bookmarkStart w:id="3" w:name="_Toc472417756"/>
       <w:bookmarkStart w:id="4" w:name="_Toc474229175"/>
       <w:bookmarkStart w:id="5" w:name="_Toc492176420"/>
       <w:bookmarkStart w:id="6" w:name="_Toc501171835"/>
       <w:bookmarkStart w:id="7" w:name="_Toc429041259"/>
       <w:bookmarkStart w:id="8" w:name="_Toc474821228"/>
-      <w:bookmarkStart w:id="9" w:name="_Toc522702214"/>
       <w:r>
         <w:rPr>
           <w:rFonts w:asciiTheme="minorHAnsi" w:hAnsiTheme="minorHAnsi"/>
@@ -2878,14 +2876,14 @@
         <w:lastRenderedPageBreak/>
         <w:t>D</w:t>
       </w:r>
+      <w:bookmarkEnd w:id="1"/>
+      <w:r>
+        <w:rPr>
+          <w:rFonts w:asciiTheme="minorHAnsi" w:hAnsiTheme="minorHAnsi"/>
+        </w:rPr>
+        <w:t>escripción del documento</w:t>
+      </w:r>
       <w:bookmarkEnd w:id="2"/>
-      <w:r>
-        <w:rPr>
-          <w:rFonts w:asciiTheme="minorHAnsi" w:hAnsiTheme="minorHAnsi"/>
-        </w:rPr>
-        <w:t>escripción del documento</w:t>
-      </w:r>
-      <w:bookmarkEnd w:id="9"/>
     </w:p>
     <w:bookmarkEnd w:id="3"/>
     <w:bookmarkEnd w:id="4"/>
@@ -3024,13 +3022,13 @@
           <w:lang w:eastAsia="en-US"/>
         </w:rPr>
       </w:pPr>
-      <w:bookmarkStart w:id="10" w:name="_Toc472417757"/>
-      <w:bookmarkStart w:id="11" w:name="_Toc474229176"/>
-      <w:bookmarkStart w:id="12" w:name="_Toc492176421"/>
-      <w:bookmarkStart w:id="13" w:name="_Toc501171836"/>
-      <w:bookmarkStart w:id="14" w:name="_Toc429041260"/>
-      <w:bookmarkStart w:id="15" w:name="_Toc522006599"/>
-      <w:bookmarkStart w:id="16" w:name="_Toc522702215"/>
+      <w:bookmarkStart w:id="9" w:name="_Toc472417757"/>
+      <w:bookmarkStart w:id="10" w:name="_Toc474229176"/>
+      <w:bookmarkStart w:id="11" w:name="_Toc492176421"/>
+      <w:bookmarkStart w:id="12" w:name="_Toc501171836"/>
+      <w:bookmarkStart w:id="13" w:name="_Toc429041260"/>
+      <w:bookmarkStart w:id="14" w:name="_Toc522006599"/>
+      <w:bookmarkStart w:id="15" w:name="_Toc522702215"/>
       <w:r>
         <w:rPr>
           <w:rFonts w:ascii="Bankia" w:eastAsiaTheme="majorEastAsia" w:hAnsi="Bankia" w:cstheme="majorBidi"/>
@@ -3043,10 +3041,10 @@
         </w:rPr>
         <w:t>Referencia</w:t>
       </w:r>
+      <w:bookmarkEnd w:id="9"/>
       <w:bookmarkEnd w:id="10"/>
       <w:bookmarkEnd w:id="11"/>
       <w:bookmarkEnd w:id="12"/>
-      <w:bookmarkEnd w:id="13"/>
       <w:r>
         <w:rPr>
           <w:rFonts w:ascii="Bankia" w:eastAsiaTheme="majorEastAsia" w:hAnsi="Bankia" w:cstheme="majorBidi"/>
@@ -3059,9 +3057,9 @@
         </w:rPr>
         <w:t>s</w:t>
       </w:r>
+      <w:bookmarkEnd w:id="13"/>
       <w:bookmarkEnd w:id="14"/>
       <w:bookmarkEnd w:id="15"/>
-      <w:bookmarkEnd w:id="16"/>
     </w:p>
     <w:tbl>
       <w:tblPr>
@@ -3518,13 +3516,13 @@
           <w:lang w:eastAsia="en-US"/>
         </w:rPr>
       </w:pPr>
-      <w:bookmarkStart w:id="17" w:name="_Toc472417758"/>
-      <w:bookmarkStart w:id="18" w:name="_Toc474229177"/>
-      <w:bookmarkStart w:id="19" w:name="_Toc492176422"/>
-      <w:bookmarkStart w:id="20" w:name="_Toc501171837"/>
-      <w:bookmarkStart w:id="21" w:name="_Toc429041261"/>
-      <w:bookmarkStart w:id="22" w:name="_Toc522006600"/>
-      <w:bookmarkStart w:id="23" w:name="_Toc522702216"/>
+      <w:bookmarkStart w:id="16" w:name="_Toc472417758"/>
+      <w:bookmarkStart w:id="17" w:name="_Toc474229177"/>
+      <w:bookmarkStart w:id="18" w:name="_Toc492176422"/>
+      <w:bookmarkStart w:id="19" w:name="_Toc501171837"/>
+      <w:bookmarkStart w:id="20" w:name="_Toc429041261"/>
+      <w:bookmarkStart w:id="21" w:name="_Toc522006600"/>
+      <w:bookmarkStart w:id="22" w:name="_Toc522702216"/>
       <w:r>
         <w:rPr>
           <w:rFonts w:ascii="Bankia" w:eastAsiaTheme="majorEastAsia" w:hAnsi="Bankia" w:cstheme="majorBidi"/>
@@ -3537,13 +3535,13 @@
         </w:rPr>
         <w:t>Definiciones y acrónimos</w:t>
       </w:r>
+      <w:bookmarkEnd w:id="16"/>
       <w:bookmarkEnd w:id="17"/>
       <w:bookmarkEnd w:id="18"/>
       <w:bookmarkEnd w:id="19"/>
       <w:bookmarkEnd w:id="20"/>
       <w:bookmarkEnd w:id="21"/>
       <w:bookmarkEnd w:id="22"/>
-      <w:bookmarkEnd w:id="23"/>
     </w:p>
     <w:p>
       <w:pPr>
@@ -3889,14 +3887,14 @@
           <w:lang w:eastAsia="en-US"/>
         </w:rPr>
       </w:pPr>
-      <w:bookmarkStart w:id="24" w:name="_Toc465767837"/>
-      <w:bookmarkStart w:id="25" w:name="_Toc472417759"/>
-      <w:bookmarkStart w:id="26" w:name="_Toc474229178"/>
-      <w:bookmarkStart w:id="27" w:name="_Toc492176423"/>
-      <w:bookmarkStart w:id="28" w:name="_Toc501171838"/>
-      <w:bookmarkStart w:id="29" w:name="_Toc429041262"/>
-      <w:bookmarkStart w:id="30" w:name="_Toc522006601"/>
-      <w:bookmarkStart w:id="31" w:name="_Toc522702217"/>
+      <w:bookmarkStart w:id="23" w:name="_Toc465767837"/>
+      <w:bookmarkStart w:id="24" w:name="_Toc472417759"/>
+      <w:bookmarkStart w:id="25" w:name="_Toc474229178"/>
+      <w:bookmarkStart w:id="26" w:name="_Toc492176423"/>
+      <w:bookmarkStart w:id="27" w:name="_Toc501171838"/>
+      <w:bookmarkStart w:id="28" w:name="_Toc429041262"/>
+      <w:bookmarkStart w:id="29" w:name="_Toc522006601"/>
+      <w:bookmarkStart w:id="30" w:name="_Toc522702217"/>
       <w:r>
         <w:rPr>
           <w:rFonts w:ascii="Bankia" w:eastAsiaTheme="majorEastAsia" w:hAnsi="Bankia" w:cstheme="majorBidi"/>
@@ -3909,6 +3907,7 @@
         </w:rPr>
         <w:t>Control de modificaciones sobre el documento</w:t>
       </w:r>
+      <w:bookmarkEnd w:id="23"/>
       <w:bookmarkEnd w:id="24"/>
       <w:bookmarkEnd w:id="25"/>
       <w:bookmarkEnd w:id="26"/>
@@ -3916,7 +3915,6 @@
       <w:bookmarkEnd w:id="28"/>
       <w:bookmarkEnd w:id="29"/>
       <w:bookmarkEnd w:id="30"/>
-      <w:bookmarkEnd w:id="31"/>
     </w:p>
     <w:p>
       <w:pPr>
@@ -4599,7 +4597,7 @@
           <w:rFonts w:asciiTheme="minorHAnsi" w:hAnsiTheme="minorHAnsi"/>
         </w:rPr>
       </w:pPr>
-      <w:bookmarkStart w:id="32" w:name="_Toc522702218"/>
+      <w:bookmarkStart w:id="31" w:name="_Toc522702218"/>
       <w:r>
         <w:rPr>
           <w:rFonts w:asciiTheme="minorHAnsi" w:hAnsiTheme="minorHAnsi"/>
@@ -4607,23 +4605,23 @@
         <w:lastRenderedPageBreak/>
         <w:t>Introducción</w:t>
       </w:r>
+      <w:bookmarkEnd w:id="31"/>
+    </w:p>
+    <w:p>
+      <w:pPr>
+        <w:pStyle w:val="Ttulo2"/>
+        <w:rPr>
+          <w:rFonts w:asciiTheme="minorHAnsi" w:hAnsiTheme="minorHAnsi"/>
+        </w:rPr>
+      </w:pPr>
+      <w:bookmarkStart w:id="32" w:name="_Toc522702219"/>
+      <w:r>
+        <w:rPr>
+          <w:rFonts w:asciiTheme="minorHAnsi" w:hAnsiTheme="minorHAnsi"/>
+        </w:rPr>
+        <w:t>Objetivo</w:t>
+      </w:r>
       <w:bookmarkEnd w:id="32"/>
-    </w:p>
-    <w:p>
-      <w:pPr>
-        <w:pStyle w:val="Ttulo2"/>
-        <w:rPr>
-          <w:rFonts w:asciiTheme="minorHAnsi" w:hAnsiTheme="minorHAnsi"/>
-        </w:rPr>
-      </w:pPr>
-      <w:bookmarkStart w:id="33" w:name="_Toc522702219"/>
-      <w:r>
-        <w:rPr>
-          <w:rFonts w:asciiTheme="minorHAnsi" w:hAnsiTheme="minorHAnsi"/>
-        </w:rPr>
-        <w:t>Objetivo</w:t>
-      </w:r>
-      <w:bookmarkEnd w:id="33"/>
     </w:p>
     <w:p>
       <w:pPr>
@@ -4847,10 +4845,10 @@
           <w:rFonts w:asciiTheme="minorHAnsi" w:hAnsiTheme="minorHAnsi"/>
         </w:rPr>
       </w:pPr>
-      <w:bookmarkStart w:id="34" w:name="_Toc411320775"/>
+      <w:bookmarkStart w:id="33" w:name="_Toc411320775"/>
+      <w:bookmarkStart w:id="34" w:name="_Toc522702220"/>
       <w:bookmarkStart w:id="35" w:name="_Toc211485208"/>
       <w:bookmarkStart w:id="36" w:name="_Toc211937235"/>
-      <w:bookmarkStart w:id="37" w:name="_Toc522702220"/>
       <w:r>
         <w:rPr>
           <w:rFonts w:asciiTheme="minorHAnsi" w:hAnsiTheme="minorHAnsi"/>
@@ -4858,8 +4856,8 @@
         <w:lastRenderedPageBreak/>
         <w:t>Arquitectura de la Aplicación</w:t>
       </w:r>
+      <w:bookmarkEnd w:id="33"/>
       <w:bookmarkEnd w:id="34"/>
-      <w:bookmarkEnd w:id="37"/>
     </w:p>
     <w:p>
       <w:pPr>
@@ -4869,16 +4867,16 @@
           <w:rFonts w:asciiTheme="minorHAnsi" w:hAnsiTheme="minorHAnsi"/>
         </w:rPr>
       </w:pPr>
-      <w:bookmarkStart w:id="38" w:name="_Toc411320776"/>
-      <w:bookmarkStart w:id="39" w:name="_Toc522702221"/>
+      <w:bookmarkStart w:id="37" w:name="_Toc411320776"/>
+      <w:bookmarkStart w:id="38" w:name="_Toc522702221"/>
       <w:r>
         <w:rPr>
           <w:rFonts w:asciiTheme="minorHAnsi" w:hAnsiTheme="minorHAnsi"/>
         </w:rPr>
         <w:t>Arquitectura general</w:t>
       </w:r>
+      <w:bookmarkEnd w:id="37"/>
       <w:bookmarkEnd w:id="38"/>
-      <w:bookmarkEnd w:id="39"/>
     </w:p>
     <w:p>
       <w:pPr>
@@ -5148,7 +5146,7 @@
           <w:rFonts w:asciiTheme="minorHAnsi" w:hAnsiTheme="minorHAnsi"/>
         </w:rPr>
       </w:pPr>
-      <w:bookmarkStart w:id="40" w:name="_Toc522702222"/>
+      <w:bookmarkStart w:id="39" w:name="_Toc522702222"/>
       <w:r>
         <w:rPr>
           <w:rFonts w:asciiTheme="minorHAnsi" w:hAnsiTheme="minorHAnsi"/>
@@ -5161,7 +5159,7 @@
         </w:rPr>
         <w:t>interna</w:t>
       </w:r>
-      <w:bookmarkEnd w:id="40"/>
+      <w:bookmarkEnd w:id="39"/>
     </w:p>
     <w:p>
       <w:pPr>
@@ -5408,9 +5406,9 @@
         <w:tblLook w:val="04A0" w:firstRow="1" w:lastRow="0" w:firstColumn="1" w:lastColumn="0" w:noHBand="0" w:noVBand="1"/>
       </w:tblPr>
       <w:tblGrid>
-        <w:gridCol w:w="1775"/>
-        <w:gridCol w:w="4445"/>
-        <w:gridCol w:w="3114"/>
+        <w:gridCol w:w="1776"/>
+        <w:gridCol w:w="4451"/>
+        <w:gridCol w:w="3117"/>
       </w:tblGrid>
       <w:tr>
         <w:trPr>
@@ -6170,6 +6168,8 @@
           <w:lang w:eastAsia="es-ES"/>
         </w:rPr>
       </w:pPr>
+      <w:bookmarkStart w:id="40" w:name="_GoBack"/>
+      <w:bookmarkEnd w:id="40"/>
       <w:r>
         <w:rPr>
           <w:noProof/>
@@ -6178,13 +6178,13 @@
           <wp:anchor distT="0" distB="0" distL="114300" distR="114300" simplePos="0" relativeHeight="251661312" behindDoc="0" locked="0" layoutInCell="1" allowOverlap="1">
             <wp:simplePos x="0" y="0"/>
             <wp:positionH relativeFrom="margin">
-              <wp:posOffset>1061720</wp:posOffset>
+              <wp:posOffset>1129030</wp:posOffset>
             </wp:positionH>
             <wp:positionV relativeFrom="paragraph">
               <wp:posOffset>215265</wp:posOffset>
             </wp:positionV>
-            <wp:extent cx="3848100" cy="915035"/>
-            <wp:effectExtent l="0" t="0" r="0" b="0"/>
+            <wp:extent cx="3712845" cy="915035"/>
+            <wp:effectExtent l="0" t="0" r="1905" b="0"/>
             <wp:wrapTopAndBottom/>
             <wp:docPr id="2" name="Imagen 2"/>
             <wp:cNvGraphicFramePr>
@@ -6212,7 +6212,7 @@
                   <pic:spPr>
                     <a:xfrm>
                       <a:off x="0" y="0"/>
-                      <a:ext cx="3848100" cy="915035"/>
+                      <a:ext cx="3712845" cy="915035"/>
                     </a:xfrm>
                     <a:prstGeom prst="rect">
                       <a:avLst/>
@@ -7818,27 +7818,7 @@
           <w:szCs w:val="24"/>
           <w:lang w:eastAsia="es-ES"/>
         </w:rPr>
-        <w:t xml:space="preserve"> </w:t>
-      </w:r>
-      <w:r>
-        <w:rPr>
-          <w:rFonts w:ascii="Bankia" w:eastAsia="Times New Roman" w:hAnsi="Bankia" w:cs="Calibri"/>
-          <w:color w:val="auto"/>
-          <w:sz w:val="24"/>
-          <w:szCs w:val="24"/>
-          <w:lang w:eastAsia="es-ES"/>
-        </w:rPr>
-        <w:t>llamadas a los servicios de SACE para la ejecución del cobre del N28</w:t>
-      </w:r>
-      <w:r>
-        <w:rPr>
-          <w:rFonts w:ascii="Bankia" w:eastAsia="Times New Roman" w:hAnsi="Bankia" w:cs="Calibri"/>
-          <w:color w:val="auto"/>
-          <w:sz w:val="24"/>
-          <w:szCs w:val="24"/>
-          <w:lang w:eastAsia="es-ES"/>
-        </w:rPr>
-        <w:t>:</w:t>
+        <w:t xml:space="preserve"> llamadas a los servicios de SACE para la ejecución del cobre del N28:</w:t>
       </w:r>
     </w:p>
     <w:p>
@@ -7864,27 +7844,7 @@
           <w:szCs w:val="24"/>
           <w:lang w:eastAsia="es-ES"/>
         </w:rPr>
-        <w:t xml:space="preserve">(INSERTAR TAREAS DE MÓDULO </w:t>
-      </w:r>
-      <w:r>
-        <w:rPr>
-          <w:rFonts w:ascii="Bankia" w:eastAsia="Times New Roman" w:hAnsi="Bankia" w:cs="Calibri"/>
-          <w:color w:val="auto"/>
-          <w:sz w:val="24"/>
-          <w:szCs w:val="24"/>
-          <w:lang w:eastAsia="es-ES"/>
-        </w:rPr>
-        <w:t>INTEGRACIÓN</w:t>
-      </w:r>
-      <w:r>
-        <w:rPr>
-          <w:rFonts w:ascii="Bankia" w:eastAsia="Times New Roman" w:hAnsi="Bankia" w:cs="Calibri"/>
-          <w:color w:val="auto"/>
-          <w:sz w:val="24"/>
-          <w:szCs w:val="24"/>
-          <w:lang w:eastAsia="es-ES"/>
-        </w:rPr>
-        <w:t>)</w:t>
+        <w:t>(INSERTAR TAREAS DE MÓDULO INTEGRACIÓN)</w:t>
       </w:r>
     </w:p>
     <w:p>
@@ -7966,27 +7926,7 @@
           <w:szCs w:val="24"/>
           <w:lang w:eastAsia="es-ES"/>
         </w:rPr>
-        <w:t xml:space="preserve">(INSERTAR DIAGRAMA DE CLASES DE MÓDULO </w:t>
-      </w:r>
-      <w:r>
-        <w:rPr>
-          <w:rFonts w:ascii="Bankia" w:eastAsia="Times New Roman" w:hAnsi="Bankia" w:cs="Calibri"/>
-          <w:color w:val="auto"/>
-          <w:sz w:val="24"/>
-          <w:szCs w:val="24"/>
-          <w:lang w:eastAsia="es-ES"/>
-        </w:rPr>
-        <w:t>INTEGRACIÓN</w:t>
-      </w:r>
-      <w:r>
-        <w:rPr>
-          <w:rFonts w:ascii="Bankia" w:eastAsia="Times New Roman" w:hAnsi="Bankia" w:cs="Calibri"/>
-          <w:color w:val="auto"/>
-          <w:sz w:val="24"/>
-          <w:szCs w:val="24"/>
-          <w:lang w:eastAsia="es-ES"/>
-        </w:rPr>
-        <w:t>)</w:t>
+        <w:t>(INSERTAR DIAGRAMA DE CLASES DE MÓDULO INTEGRACIÓN)</w:t>
       </w:r>
     </w:p>
     <w:p>
@@ -8093,7 +8033,7 @@
       </w:tblPr>
       <w:tblGrid>
         <w:gridCol w:w="2572"/>
-        <w:gridCol w:w="6762"/>
+        <w:gridCol w:w="6772"/>
       </w:tblGrid>
       <w:tr>
         <w:trPr>
@@ -8369,8 +8309,8 @@
         <w:tblLook w:val="04A0" w:firstRow="1" w:lastRow="0" w:firstColumn="1" w:lastColumn="0" w:noHBand="0" w:noVBand="1"/>
       </w:tblPr>
       <w:tblGrid>
-        <w:gridCol w:w="3634"/>
-        <w:gridCol w:w="5700"/>
+        <w:gridCol w:w="3635"/>
+        <w:gridCol w:w="5709"/>
       </w:tblGrid>
       <w:tr>
         <w:trPr>
@@ -19566,6 +19506,7 @@
     <w:rsid w:val="006126F3"/>
     <w:rsid w:val="00666C7F"/>
     <w:rsid w:val="007B20BB"/>
+    <w:rsid w:val="007E5871"/>
     <w:rsid w:val="00915B82"/>
     <w:rsid w:val="00982F8C"/>
     <w:rsid w:val="00B31551"/>
@@ -20434,6 +20375,52 @@
 </file>
 
 <file path=customXml/item2.xml><?xml version="1.0" encoding="utf-8"?>
+<?mso-contentType ?>
+<spe:Receivers xmlns:spe="http://schemas.microsoft.com/sharepoint/events">
+  <Receiver>
+    <Name>Document ID Generator</Name>
+    <Synchronization>Synchronous</Synchronization>
+    <Type>10001</Type>
+    <SequenceNumber>1000</SequenceNumber>
+    <Assembly>Microsoft.Office.DocumentManagement, Version=14.0.0.0, Culture=neutral, PublicKeyToken=71e9bce111e9429c</Assembly>
+    <Class>Microsoft.Office.DocumentManagement.Internal.DocIdHandler</Class>
+    <Data/>
+    <Filter/>
+  </Receiver>
+  <Receiver>
+    <Name>Document ID Generator</Name>
+    <Synchronization>Synchronous</Synchronization>
+    <Type>10002</Type>
+    <SequenceNumber>1001</SequenceNumber>
+    <Assembly>Microsoft.Office.DocumentManagement, Version=14.0.0.0, Culture=neutral, PublicKeyToken=71e9bce111e9429c</Assembly>
+    <Class>Microsoft.Office.DocumentManagement.Internal.DocIdHandler</Class>
+    <Data/>
+    <Filter/>
+  </Receiver>
+  <Receiver>
+    <Name>Document ID Generator</Name>
+    <Synchronization>Synchronous</Synchronization>
+    <Type>10004</Type>
+    <SequenceNumber>1002</SequenceNumber>
+    <Assembly>Microsoft.Office.DocumentManagement, Version=14.0.0.0, Culture=neutral, PublicKeyToken=71e9bce111e9429c</Assembly>
+    <Class>Microsoft.Office.DocumentManagement.Internal.DocIdHandler</Class>
+    <Data/>
+    <Filter/>
+  </Receiver>
+  <Receiver>
+    <Name>Document ID Generator</Name>
+    <Synchronization>Synchronous</Synchronization>
+    <Type>10006</Type>
+    <SequenceNumber>1003</SequenceNumber>
+    <Assembly>Microsoft.Office.DocumentManagement, Version=14.0.0.0, Culture=neutral, PublicKeyToken=71e9bce111e9429c</Assembly>
+    <Class>Microsoft.Office.DocumentManagement.Internal.DocIdHandler</Class>
+    <Data/>
+    <Filter/>
+  </Receiver>
+</spe:Receivers>
+</file>
+
+<file path=customXml/item3.xml><?xml version="1.0" encoding="utf-8"?>
 <ct:contentTypeSchema xmlns:ct="http://schemas.microsoft.com/office/2006/metadata/contentType" xmlns:ma="http://schemas.microsoft.com/office/2006/metadata/properties/metaAttributes" ct:_="" ma:_="" ma:contentTypeName="Documento" ma:contentTypeID="0x0101006EC8885F2277994DA5A3A44288C2DCC8" ma:contentTypeVersion="0" ma:contentTypeDescription="Crear nuevo documento." ma:contentTypeScope="" ma:versionID="8a21258b83421269a39292366145e9d5">
   <xsd:schema xmlns:xsd="http://www.w3.org/2001/XMLSchema" xmlns:xs="http://www.w3.org/2001/XMLSchema" xmlns:p="http://schemas.microsoft.com/office/2006/metadata/properties" xmlns:ns2="eeb79cf9-8d8a-4821-b269-289bb76a9404" targetNamespace="http://schemas.microsoft.com/office/2006/metadata/properties" ma:root="true" ma:fieldsID="58678076ddecf4f1ec4c3755cc416267" ns2:_="">
     <xsd:import namespace="eeb79cf9-8d8a-4821-b269-289bb76a9404"/>
@@ -20578,53 +20565,16 @@
 </ct:contentTypeSchema>
 </file>
 
-<file path=customXml/item3.xml><?xml version="1.0" encoding="utf-8"?>
+<file path=customXml/item4.xml><?xml version="1.0" encoding="utf-8"?>
 <?mso-contentType ?>
-<spe:Receivers xmlns:spe="http://schemas.microsoft.com/sharepoint/events">
-  <Receiver>
-    <Name>Document ID Generator</Name>
-    <Synchronization>Synchronous</Synchronization>
-    <Type>10001</Type>
-    <SequenceNumber>1000</SequenceNumber>
-    <Assembly>Microsoft.Office.DocumentManagement, Version=14.0.0.0, Culture=neutral, PublicKeyToken=71e9bce111e9429c</Assembly>
-    <Class>Microsoft.Office.DocumentManagement.Internal.DocIdHandler</Class>
-    <Data/>
-    <Filter/>
-  </Receiver>
-  <Receiver>
-    <Name>Document ID Generator</Name>
-    <Synchronization>Synchronous</Synchronization>
-    <Type>10002</Type>
-    <SequenceNumber>1001</SequenceNumber>
-    <Assembly>Microsoft.Office.DocumentManagement, Version=14.0.0.0, Culture=neutral, PublicKeyToken=71e9bce111e9429c</Assembly>
-    <Class>Microsoft.Office.DocumentManagement.Internal.DocIdHandler</Class>
-    <Data/>
-    <Filter/>
-  </Receiver>
-  <Receiver>
-    <Name>Document ID Generator</Name>
-    <Synchronization>Synchronous</Synchronization>
-    <Type>10004</Type>
-    <SequenceNumber>1002</SequenceNumber>
-    <Assembly>Microsoft.Office.DocumentManagement, Version=14.0.0.0, Culture=neutral, PublicKeyToken=71e9bce111e9429c</Assembly>
-    <Class>Microsoft.Office.DocumentManagement.Internal.DocIdHandler</Class>
-    <Data/>
-    <Filter/>
-  </Receiver>
-  <Receiver>
-    <Name>Document ID Generator</Name>
-    <Synchronization>Synchronous</Synchronization>
-    <Type>10006</Type>
-    <SequenceNumber>1003</SequenceNumber>
-    <Assembly>Microsoft.Office.DocumentManagement, Version=14.0.0.0, Culture=neutral, PublicKeyToken=71e9bce111e9429c</Assembly>
-    <Class>Microsoft.Office.DocumentManagement.Internal.DocIdHandler</Class>
-    <Data/>
-    <Filter/>
-  </Receiver>
-</spe:Receivers>
+<FormTemplates xmlns="http://schemas.microsoft.com/sharepoint/v3/contenttype/forms">
+  <Display>DocumentLibraryForm</Display>
+  <Edit>DocumentLibraryForm</Edit>
+  <New>DocumentLibraryForm</New>
+</FormTemplates>
 </file>
 
-<file path=customXml/item4.xml><?xml version="1.0" encoding="utf-8"?>
+<file path=customXml/item5.xml><?xml version="1.0" encoding="utf-8"?>
 <p:properties xmlns:p="http://schemas.microsoft.com/office/2006/metadata/properties" xmlns:xsi="http://www.w3.org/2001/XMLSchema-instance" xmlns:pc="http://schemas.microsoft.com/office/infopath/2007/PartnerControls">
   <documentManagement>
     <_dlc_DocId xmlns="eeb79cf9-8d8a-4821-b269-289bb76a9404">AFUUK2QUF2TY-71-60</_dlc_DocId>
@@ -20634,15 +20584,6 @@
     </_dlc_DocIdUrl>
   </documentManagement>
 </p:properties>
-</file>
-
-<file path=customXml/item5.xml><?xml version="1.0" encoding="utf-8"?>
-<?mso-contentType ?>
-<FormTemplates xmlns="http://schemas.microsoft.com/sharepoint/v3/contenttype/forms">
-  <Display>DocumentLibraryForm</Display>
-  <Edit>DocumentLibraryForm</Edit>
-  <New>DocumentLibraryForm</New>
-</FormTemplates>
 </file>
 
 <file path=customXml/item6.xml><?xml version="1.0" encoding="utf-8"?>
@@ -20658,6 +20599,14 @@
 </file>
 
 <file path=customXml/itemProps2.xml><?xml version="1.0" encoding="utf-8"?>
+<ds:datastoreItem xmlns:ds="http://schemas.openxmlformats.org/officeDocument/2006/customXml" ds:itemID="{16C02D94-20FA-49B2-BA31-B42E192C1451}">
+  <ds:schemaRefs>
+    <ds:schemaRef ds:uri="http://schemas.microsoft.com/sharepoint/events"/>
+  </ds:schemaRefs>
+</ds:datastoreItem>
+</file>
+
+<file path=customXml/itemProps3.xml><?xml version="1.0" encoding="utf-8"?>
 <ds:datastoreItem xmlns:ds="http://schemas.openxmlformats.org/officeDocument/2006/customXml" ds:itemID="{786878A1-FDBA-4C84-9980-2E0E5DB891E8}">
   <ds:schemaRefs>
     <ds:schemaRef ds:uri="http://schemas.microsoft.com/office/2006/metadata/contentType"/>
@@ -20675,15 +20624,15 @@
 </ds:datastoreItem>
 </file>
 
-<file path=customXml/itemProps3.xml><?xml version="1.0" encoding="utf-8"?>
-<ds:datastoreItem xmlns:ds="http://schemas.openxmlformats.org/officeDocument/2006/customXml" ds:itemID="{16C02D94-20FA-49B2-BA31-B42E192C1451}">
+<file path=customXml/itemProps4.xml><?xml version="1.0" encoding="utf-8"?>
+<ds:datastoreItem xmlns:ds="http://schemas.openxmlformats.org/officeDocument/2006/customXml" ds:itemID="{3E70C9E4-ACE6-4AAD-956A-2507613721D9}">
   <ds:schemaRefs>
-    <ds:schemaRef ds:uri="http://schemas.microsoft.com/sharepoint/events"/>
+    <ds:schemaRef ds:uri="http://schemas.microsoft.com/sharepoint/v3/contenttype/forms"/>
   </ds:schemaRefs>
 </ds:datastoreItem>
 </file>
 
-<file path=customXml/itemProps4.xml><?xml version="1.0" encoding="utf-8"?>
+<file path=customXml/itemProps5.xml><?xml version="1.0" encoding="utf-8"?>
 <ds:datastoreItem xmlns:ds="http://schemas.openxmlformats.org/officeDocument/2006/customXml" ds:itemID="{81D40CED-A0A9-4DB2-8B2F-75B8E3D036D9}">
   <ds:schemaRefs>
     <ds:schemaRef ds:uri="http://schemas.microsoft.com/office/2006/metadata/properties"/>
@@ -20693,16 +20642,8 @@
 </ds:datastoreItem>
 </file>
 
-<file path=customXml/itemProps5.xml><?xml version="1.0" encoding="utf-8"?>
-<ds:datastoreItem xmlns:ds="http://schemas.openxmlformats.org/officeDocument/2006/customXml" ds:itemID="{3E70C9E4-ACE6-4AAD-956A-2507613721D9}">
-  <ds:schemaRefs>
-    <ds:schemaRef ds:uri="http://schemas.microsoft.com/sharepoint/v3/contenttype/forms"/>
-  </ds:schemaRefs>
-</ds:datastoreItem>
-</file>
-
 <file path=customXml/itemProps6.xml><?xml version="1.0" encoding="utf-8"?>
-<ds:datastoreItem xmlns:ds="http://schemas.openxmlformats.org/officeDocument/2006/customXml" ds:itemID="{8C885874-3913-4B40-BE23-7959E4341BF4}">
+<ds:datastoreItem xmlns:ds="http://schemas.openxmlformats.org/officeDocument/2006/customXml" ds:itemID="{E544970D-4F8F-484D-8387-031C1D3D94E6}">
   <ds:schemaRefs>
     <ds:schemaRef ds:uri="http://schemas.openxmlformats.org/officeDocument/2006/bibliography"/>
   </ds:schemaRefs>

</xml_diff>

<commit_message>
Paquetería del módulo de cobro
</commit_message>
<xml_diff>
--- a/doc/N28/DDT Cobro Modelo N28 (V1.2).docx
+++ b/doc/N28/DDT Cobro Modelo N28 (V1.2).docx
@@ -5609,29 +5609,7 @@
                 <w:szCs w:val="24"/>
                 <w:lang w:eastAsia="es-ES"/>
               </w:rPr>
-              <w:t xml:space="preserve"> e </w:t>
-            </w:r>
-            <w:proofErr w:type="spellStart"/>
-            <w:r>
-              <w:rPr>
-                <w:rFonts w:ascii="Bankia" w:eastAsia="Times New Roman" w:hAnsi="Bankia" w:cs="Calibri"/>
-                <w:color w:val="auto"/>
-                <w:sz w:val="24"/>
-                <w:szCs w:val="24"/>
-                <w:lang w:eastAsia="es-ES"/>
-              </w:rPr>
-              <w:t>iText</w:t>
-            </w:r>
-            <w:proofErr w:type="spellEnd"/>
-            <w:r>
-              <w:rPr>
-                <w:rFonts w:ascii="Bankia" w:eastAsia="Times New Roman" w:hAnsi="Bankia" w:cs="Calibri"/>
-                <w:color w:val="auto"/>
-                <w:sz w:val="24"/>
-                <w:szCs w:val="24"/>
-                <w:lang w:eastAsia="es-ES"/>
-              </w:rPr>
-              <w:t>.</w:t>
+              <w:t xml:space="preserve"> e iText.</w:t>
             </w:r>
           </w:p>
         </w:tc>
@@ -5999,29 +5977,7 @@
           <w:szCs w:val="24"/>
           <w:lang w:eastAsia="es-ES"/>
         </w:rPr>
-        <w:t xml:space="preserve"> y para la generación del PDF de justificante de pago utilizamos </w:t>
-      </w:r>
-      <w:proofErr w:type="spellStart"/>
-      <w:r>
-        <w:rPr>
-          <w:rFonts w:ascii="Bankia" w:eastAsia="Times New Roman" w:hAnsi="Bankia" w:cs="Calibri"/>
-          <w:color w:val="auto"/>
-          <w:sz w:val="24"/>
-          <w:szCs w:val="24"/>
-          <w:lang w:eastAsia="es-ES"/>
-        </w:rPr>
-        <w:t>iText</w:t>
-      </w:r>
-      <w:proofErr w:type="spellEnd"/>
-      <w:r>
-        <w:rPr>
-          <w:rFonts w:ascii="Bankia" w:eastAsia="Times New Roman" w:hAnsi="Bankia" w:cs="Calibri"/>
-          <w:color w:val="auto"/>
-          <w:sz w:val="24"/>
-          <w:szCs w:val="24"/>
-          <w:lang w:eastAsia="es-ES"/>
-        </w:rPr>
-        <w:t>.</w:t>
+        <w:t xml:space="preserve"> y para la generación del PDF de justificante de pago utilizamos iText.</w:t>
       </w:r>
     </w:p>
     <w:p>
@@ -6168,8 +6124,6 @@
           <w:lang w:eastAsia="es-ES"/>
         </w:rPr>
       </w:pPr>
-      <w:bookmarkStart w:id="40" w:name="_GoBack"/>
-      <w:bookmarkEnd w:id="40"/>
       <w:r>
         <w:rPr>
           <w:noProof/>
@@ -6386,14 +6340,14 @@
           <w:rFonts w:asciiTheme="minorHAnsi" w:hAnsiTheme="minorHAnsi"/>
         </w:rPr>
       </w:pPr>
-      <w:bookmarkStart w:id="41" w:name="_Toc522702223"/>
+      <w:bookmarkStart w:id="40" w:name="_Toc522702223"/>
       <w:r>
         <w:rPr>
           <w:rFonts w:asciiTheme="minorHAnsi" w:hAnsiTheme="minorHAnsi"/>
         </w:rPr>
         <w:t>Versiones de las Librerías</w:t>
       </w:r>
-      <w:bookmarkEnd w:id="41"/>
+      <w:bookmarkEnd w:id="40"/>
     </w:p>
     <w:p>
       <w:pPr>
@@ -6569,7 +6523,7 @@
           <w:rFonts w:asciiTheme="minorHAnsi" w:hAnsiTheme="minorHAnsi"/>
         </w:rPr>
       </w:pPr>
-      <w:bookmarkStart w:id="42" w:name="_Toc522702224"/>
+      <w:bookmarkStart w:id="41" w:name="_Toc522702224"/>
       <w:r>
         <w:rPr>
           <w:rFonts w:asciiTheme="minorHAnsi" w:hAnsiTheme="minorHAnsi"/>
@@ -6579,7 +6533,7 @@
       </w:r>
       <w:bookmarkEnd w:id="35"/>
       <w:bookmarkEnd w:id="36"/>
-      <w:bookmarkEnd w:id="42"/>
+      <w:bookmarkEnd w:id="41"/>
     </w:p>
     <w:p>
       <w:pPr>
@@ -6762,7 +6716,7 @@
           <w:rFonts w:asciiTheme="minorHAnsi" w:hAnsiTheme="minorHAnsi"/>
         </w:rPr>
       </w:pPr>
-      <w:bookmarkStart w:id="43" w:name="_Toc522702225"/>
+      <w:bookmarkStart w:id="42" w:name="_Toc522702225"/>
       <w:r>
         <w:rPr>
           <w:rFonts w:asciiTheme="minorHAnsi" w:hAnsiTheme="minorHAnsi"/>
@@ -6776,7 +6730,7 @@
         </w:rPr>
         <w:t>Cobro N28</w:t>
       </w:r>
-      <w:bookmarkEnd w:id="43"/>
+      <w:bookmarkEnd w:id="42"/>
     </w:p>
     <w:p>
       <w:pPr>
@@ -6786,13 +6740,15 @@
           <w:rFonts w:asciiTheme="minorHAnsi" w:hAnsiTheme="minorHAnsi"/>
         </w:rPr>
       </w:pPr>
-      <w:bookmarkStart w:id="44" w:name="_Toc522702226"/>
+      <w:bookmarkStart w:id="43" w:name="_Toc522702226"/>
       <w:r>
         <w:rPr>
           <w:rFonts w:asciiTheme="minorHAnsi" w:hAnsiTheme="minorHAnsi"/>
         </w:rPr>
         <w:t>Funcionalidad</w:t>
       </w:r>
+      <w:bookmarkStart w:id="44" w:name="_GoBack"/>
+      <w:bookmarkEnd w:id="43"/>
       <w:bookmarkEnd w:id="44"/>
     </w:p>
     <w:p>
@@ -6864,230 +6820,6 @@
           <w:sz w:val="24"/>
           <w:szCs w:val="24"/>
           <w:lang w:eastAsia="es-ES"/>
-        </w:rPr>
-      </w:pPr>
-    </w:p>
-    <w:p>
-      <w:pPr>
-        <w:jc w:val="center"/>
-      </w:pPr>
-      <w:r>
-        <w:rPr>
-          <w:rFonts w:ascii="Bankia" w:eastAsia="Times New Roman" w:hAnsi="Bankia" w:cs="Calibri"/>
-          <w:color w:val="auto"/>
-          <w:sz w:val="24"/>
-          <w:szCs w:val="24"/>
-          <w:lang w:eastAsia="es-ES"/>
-        </w:rPr>
-        <w:t>(INSERTAR TAREAS DE MÓDULO N28)</w:t>
-      </w:r>
-    </w:p>
-    <w:p>
-      <w:pPr>
-        <w:pStyle w:val="Ttulo2"/>
-        <w:jc w:val="both"/>
-        <w:rPr>
-          <w:rFonts w:asciiTheme="minorHAnsi" w:hAnsiTheme="minorHAnsi"/>
-        </w:rPr>
-      </w:pPr>
-      <w:bookmarkStart w:id="45" w:name="_Toc522702227"/>
-      <w:r>
-        <w:rPr>
-          <w:rFonts w:asciiTheme="minorHAnsi" w:hAnsiTheme="minorHAnsi"/>
-        </w:rPr>
-        <w:t>Diseño</w:t>
-      </w:r>
-      <w:bookmarkEnd w:id="45"/>
-    </w:p>
-    <w:p>
-      <w:pPr>
-        <w:jc w:val="both"/>
-        <w:rPr>
-          <w:sz w:val="22"/>
-          <w:szCs w:val="22"/>
-        </w:rPr>
-      </w:pPr>
-    </w:p>
-    <w:p>
-      <w:pPr>
-        <w:jc w:val="both"/>
-        <w:rPr>
-          <w:rFonts w:ascii="Bankia" w:eastAsia="Times New Roman" w:hAnsi="Bankia" w:cs="Calibri"/>
-          <w:color w:val="auto"/>
-          <w:sz w:val="24"/>
-          <w:szCs w:val="24"/>
-          <w:lang w:eastAsia="es-ES"/>
-        </w:rPr>
-      </w:pPr>
-      <w:r>
-        <w:rPr>
-          <w:rFonts w:ascii="Bankia" w:eastAsia="Times New Roman" w:hAnsi="Bankia" w:cs="Calibri"/>
-          <w:color w:val="auto"/>
-          <w:sz w:val="24"/>
-          <w:szCs w:val="24"/>
-          <w:lang w:eastAsia="es-ES"/>
-        </w:rPr>
-        <w:t>El siguiente diagrama de clases muestra las entidades de la capa de negocio que participan en este módulo:</w:t>
-      </w:r>
-    </w:p>
-    <w:p>
-      <w:pPr>
-        <w:jc w:val="both"/>
-        <w:rPr>
-          <w:rFonts w:ascii="Bankia" w:eastAsia="Times New Roman" w:hAnsi="Bankia" w:cs="Calibri"/>
-          <w:color w:val="auto"/>
-          <w:sz w:val="24"/>
-          <w:szCs w:val="24"/>
-          <w:lang w:eastAsia="es-ES"/>
-        </w:rPr>
-      </w:pPr>
-    </w:p>
-    <w:p>
-      <w:pPr>
-        <w:jc w:val="center"/>
-        <w:rPr>
-          <w:rFonts w:ascii="Bankia" w:eastAsia="Times New Roman" w:hAnsi="Bankia" w:cs="Calibri"/>
-          <w:color w:val="auto"/>
-          <w:sz w:val="24"/>
-          <w:szCs w:val="24"/>
-          <w:lang w:eastAsia="es-ES"/>
-        </w:rPr>
-      </w:pPr>
-      <w:r>
-        <w:rPr>
-          <w:rFonts w:ascii="Bankia" w:eastAsia="Times New Roman" w:hAnsi="Bankia" w:cs="Calibri"/>
-          <w:color w:val="auto"/>
-          <w:sz w:val="24"/>
-          <w:szCs w:val="24"/>
-          <w:lang w:eastAsia="es-ES"/>
-        </w:rPr>
-        <w:t>(INSERTAR DIAGRAMA DE CLASES DE MÓDULO N28)</w:t>
-      </w:r>
-    </w:p>
-    <w:p>
-      <w:pPr>
-        <w:jc w:val="center"/>
-      </w:pPr>
-    </w:p>
-    <w:p>
-      <w:pPr>
-        <w:jc w:val="center"/>
-      </w:pPr>
-    </w:p>
-    <w:p>
-      <w:pPr>
-        <w:rPr>
-          <w:sz w:val="22"/>
-          <w:szCs w:val="22"/>
-        </w:rPr>
-      </w:pPr>
-      <w:r>
-        <w:rPr>
-          <w:sz w:val="22"/>
-          <w:szCs w:val="22"/>
-        </w:rPr>
-        <w:br w:type="page"/>
-      </w:r>
-    </w:p>
-    <w:p>
-      <w:pPr>
-        <w:pStyle w:val="Ttulo1"/>
-        <w:jc w:val="both"/>
-        <w:rPr>
-          <w:sz w:val="22"/>
-          <w:szCs w:val="22"/>
-        </w:rPr>
-      </w:pPr>
-      <w:bookmarkStart w:id="46" w:name="_Toc522702228"/>
-      <w:r>
-        <w:rPr>
-          <w:rFonts w:asciiTheme="minorHAnsi" w:hAnsiTheme="minorHAnsi"/>
-        </w:rPr>
-        <w:lastRenderedPageBreak/>
-        <w:t xml:space="preserve">Módulo de </w:t>
-      </w:r>
-      <w:r>
-        <w:rPr>
-          <w:rFonts w:asciiTheme="minorHAnsi" w:hAnsiTheme="minorHAnsi"/>
-        </w:rPr>
-        <w:t>Cifrado de Datos</w:t>
-      </w:r>
-      <w:bookmarkEnd w:id="46"/>
-    </w:p>
-    <w:p>
-      <w:pPr>
-        <w:pStyle w:val="Ttulo2"/>
-        <w:jc w:val="both"/>
-        <w:rPr>
-          <w:rFonts w:asciiTheme="minorHAnsi" w:hAnsiTheme="minorHAnsi"/>
-        </w:rPr>
-      </w:pPr>
-      <w:bookmarkStart w:id="47" w:name="_Toc522702229"/>
-      <w:r>
-        <w:rPr>
-          <w:rFonts w:asciiTheme="minorHAnsi" w:hAnsiTheme="minorHAnsi"/>
-        </w:rPr>
-        <w:t>Funcionalidad</w:t>
-      </w:r>
-      <w:bookmarkEnd w:id="47"/>
-    </w:p>
-    <w:p>
-      <w:pPr>
-        <w:jc w:val="both"/>
-        <w:rPr>
-          <w:sz w:val="22"/>
-          <w:szCs w:val="22"/>
-        </w:rPr>
-      </w:pPr>
-    </w:p>
-    <w:p>
-      <w:pPr>
-        <w:jc w:val="both"/>
-        <w:rPr>
-          <w:rFonts w:ascii="Bankia" w:eastAsia="Times New Roman" w:hAnsi="Bankia" w:cs="Calibri"/>
-          <w:color w:val="auto"/>
-          <w:sz w:val="24"/>
-          <w:szCs w:val="24"/>
-          <w:lang w:eastAsia="es-ES"/>
-        </w:rPr>
-      </w:pPr>
-      <w:r>
-        <w:rPr>
-          <w:rFonts w:ascii="Bankia" w:eastAsia="Times New Roman" w:hAnsi="Bankia" w:cs="Calibri"/>
-          <w:color w:val="auto"/>
-          <w:sz w:val="24"/>
-          <w:szCs w:val="24"/>
-          <w:lang w:eastAsia="es-ES"/>
-        </w:rPr>
-        <w:t xml:space="preserve">El módulo de </w:t>
-      </w:r>
-      <w:r>
-        <w:rPr>
-          <w:rFonts w:ascii="Bankia" w:eastAsia="Times New Roman" w:hAnsi="Bankia" w:cs="Calibri"/>
-          <w:color w:val="auto"/>
-          <w:sz w:val="24"/>
-          <w:szCs w:val="24"/>
-          <w:lang w:eastAsia="es-ES"/>
-        </w:rPr>
-        <w:t>cifrado implementa todas las operaciones de cifrado/descifrado de datos en la aplicación</w:t>
-      </w:r>
-      <w:r>
-        <w:rPr>
-          <w:rFonts w:ascii="Bankia" w:eastAsia="Times New Roman" w:hAnsi="Bankia" w:cs="Calibri"/>
-          <w:color w:val="auto"/>
-          <w:sz w:val="24"/>
-          <w:szCs w:val="24"/>
-          <w:lang w:eastAsia="es-ES"/>
-        </w:rPr>
-        <w:t>:</w:t>
-      </w:r>
-    </w:p>
-    <w:p>
-      <w:pPr>
-        <w:jc w:val="both"/>
-        <w:rPr>
-          <w:sz w:val="22"/>
-          <w:szCs w:val="22"/>
         </w:rPr>
       </w:pPr>
     </w:p>
@@ -7107,15 +6839,26 @@
           <w:lang w:eastAsia="es-ES"/>
         </w:rPr>
       </w:pPr>
-      <w:r>
-        <w:rPr>
-          <w:rFonts w:ascii="Bankia" w:eastAsia="Times New Roman" w:hAnsi="Bankia" w:cs="Calibri"/>
-          <w:color w:val="auto"/>
-          <w:sz w:val="24"/>
-          <w:szCs w:val="24"/>
-          <w:lang w:eastAsia="es-ES"/>
-        </w:rPr>
-        <w:t>Descifrado de TOKEN_REQUEST enviado en la petición de la CARM.</w:t>
+      <w:bookmarkStart w:id="45" w:name="_Toc522702227"/>
+      <w:r>
+        <w:rPr>
+          <w:rFonts w:ascii="Bankia" w:eastAsia="Times New Roman" w:hAnsi="Bankia" w:cs="Calibri"/>
+          <w:color w:val="auto"/>
+          <w:sz w:val="24"/>
+          <w:szCs w:val="24"/>
+          <w:lang w:eastAsia="es-ES"/>
+        </w:rPr>
+        <w:t>Recepción del TOKEN_REQUEST de la CARM y llamada a módulo de cifrado</w:t>
+      </w:r>
+      <w:r>
+        <w:rPr>
+          <w:rFonts w:ascii="Bankia" w:eastAsia="Times New Roman" w:hAnsi="Bankia" w:cs="Calibri"/>
+          <w:color w:val="auto"/>
+          <w:sz w:val="24"/>
+          <w:szCs w:val="24"/>
+          <w:lang w:eastAsia="es-ES"/>
+        </w:rPr>
+        <w:t>.</w:t>
       </w:r>
     </w:p>
     <w:p>
@@ -7142,7 +6885,17 @@
           <w:szCs w:val="24"/>
           <w:lang w:eastAsia="es-ES"/>
         </w:rPr>
-        <w:t>Validación de documento XML bien formado.</w:t>
+        <w:t>Presentación al usuario de la pantalla de información de cuenta</w:t>
+      </w:r>
+      <w:r>
+        <w:rPr>
+          <w:rFonts w:ascii="Bankia" w:eastAsia="Times New Roman" w:hAnsi="Bankia" w:cs="Calibri"/>
+          <w:color w:val="auto"/>
+          <w:sz w:val="24"/>
+          <w:szCs w:val="24"/>
+          <w:lang w:eastAsia="es-ES"/>
+        </w:rPr>
+        <w:t>.</w:t>
       </w:r>
     </w:p>
     <w:p>
@@ -7169,7 +6922,58 @@
           <w:szCs w:val="24"/>
           <w:lang w:eastAsia="es-ES"/>
         </w:rPr>
-        <w:t>Validación del MAC enviado con los datos del pago.</w:t>
+        <w:t xml:space="preserve">Validación </w:t>
+      </w:r>
+      <w:r>
+        <w:rPr>
+          <w:rFonts w:ascii="Bankia" w:eastAsia="Times New Roman" w:hAnsi="Bankia" w:cs="Calibri"/>
+          <w:color w:val="auto"/>
+          <w:sz w:val="24"/>
+          <w:szCs w:val="24"/>
+          <w:lang w:eastAsia="es-ES"/>
+        </w:rPr>
+        <w:t xml:space="preserve">del formato de cuenta, así como de la titularidad de </w:t>
+      </w:r>
+      <w:r>
+        <w:rPr>
+          <w:rFonts w:ascii="Bankia" w:eastAsia="Times New Roman" w:hAnsi="Bankia" w:cs="Calibri"/>
+          <w:color w:val="auto"/>
+          <w:sz w:val="24"/>
+          <w:szCs w:val="24"/>
+          <w:lang w:eastAsia="es-ES"/>
+        </w:rPr>
+        <w:t>ésta</w:t>
+      </w:r>
+      <w:r>
+        <w:rPr>
+          <w:rFonts w:ascii="Bankia" w:eastAsia="Times New Roman" w:hAnsi="Bankia" w:cs="Calibri"/>
+          <w:color w:val="auto"/>
+          <w:sz w:val="24"/>
+          <w:szCs w:val="24"/>
+          <w:lang w:eastAsia="es-ES"/>
+        </w:rPr>
+        <w:t xml:space="preserve"> y condición de </w:t>
+      </w:r>
+      <w:r>
+        <w:rPr>
+          <w:rFonts w:ascii="Bankia" w:eastAsia="Times New Roman" w:hAnsi="Bankia" w:cs="Calibri"/>
+          <w:b/>
+          <w:color w:val="auto"/>
+          <w:sz w:val="24"/>
+          <w:szCs w:val="24"/>
+          <w:lang w:eastAsia="es-ES"/>
+        </w:rPr>
+        <w:t>indistinta</w:t>
+      </w:r>
+      <w:r>
+        <w:rPr>
+          <w:rFonts w:ascii="Bankia" w:eastAsia="Times New Roman" w:hAnsi="Bankia" w:cs="Calibri"/>
+          <w:color w:val="auto"/>
+          <w:sz w:val="24"/>
+          <w:szCs w:val="24"/>
+          <w:lang w:eastAsia="es-ES"/>
+        </w:rPr>
+        <w:t>.</w:t>
       </w:r>
     </w:p>
     <w:p>
@@ -7196,7 +7000,17 @@
           <w:szCs w:val="24"/>
           <w:lang w:eastAsia="es-ES"/>
         </w:rPr>
-        <w:t>Generación del MACODE necesario para la obtención del CCT.</w:t>
+        <w:t>En caso de validación correcta, llamada al SACE para la gestión de cobro y presentación al usuario de pantalla de resultado y de generación de justificante de cobro</w:t>
+      </w:r>
+      <w:r>
+        <w:rPr>
+          <w:rFonts w:ascii="Bankia" w:eastAsia="Times New Roman" w:hAnsi="Bankia" w:cs="Calibri"/>
+          <w:color w:val="auto"/>
+          <w:sz w:val="24"/>
+          <w:szCs w:val="24"/>
+          <w:lang w:eastAsia="es-ES"/>
+        </w:rPr>
+        <w:t>.</w:t>
       </w:r>
     </w:p>
     <w:p>
@@ -7223,6 +7037,349 @@
           <w:szCs w:val="24"/>
           <w:lang w:eastAsia="es-ES"/>
         </w:rPr>
+        <w:t>En caso de error de validación, presentación al usuario de pantalla de error y enlace a pantalla de tributos de la CARM.</w:t>
+      </w:r>
+    </w:p>
+    <w:p>
+      <w:pPr>
+        <w:pStyle w:val="Ttulo2"/>
+        <w:jc w:val="both"/>
+        <w:rPr>
+          <w:rFonts w:asciiTheme="minorHAnsi" w:hAnsiTheme="minorHAnsi"/>
+        </w:rPr>
+      </w:pPr>
+      <w:r>
+        <w:rPr>
+          <w:rFonts w:asciiTheme="minorHAnsi" w:hAnsiTheme="minorHAnsi"/>
+        </w:rPr>
+        <w:t>Diseño</w:t>
+      </w:r>
+      <w:bookmarkEnd w:id="45"/>
+    </w:p>
+    <w:p>
+      <w:pPr>
+        <w:jc w:val="both"/>
+        <w:rPr>
+          <w:sz w:val="22"/>
+          <w:szCs w:val="22"/>
+        </w:rPr>
+      </w:pPr>
+    </w:p>
+    <w:p>
+      <w:pPr>
+        <w:jc w:val="both"/>
+        <w:rPr>
+          <w:rFonts w:ascii="Bankia" w:eastAsia="Times New Roman" w:hAnsi="Bankia" w:cs="Calibri"/>
+          <w:color w:val="auto"/>
+          <w:sz w:val="24"/>
+          <w:szCs w:val="24"/>
+          <w:lang w:eastAsia="es-ES"/>
+        </w:rPr>
+      </w:pPr>
+      <w:r>
+        <w:rPr>
+          <w:rFonts w:ascii="Bankia" w:eastAsia="Times New Roman" w:hAnsi="Bankia" w:cs="Calibri"/>
+          <w:color w:val="auto"/>
+          <w:sz w:val="24"/>
+          <w:szCs w:val="24"/>
+          <w:lang w:eastAsia="es-ES"/>
+        </w:rPr>
+        <w:t>El siguiente diagrama de clases muestra las entidades de la capa de negocio que participan en este módulo:</w:t>
+      </w:r>
+    </w:p>
+    <w:p>
+      <w:pPr>
+        <w:jc w:val="both"/>
+        <w:rPr>
+          <w:rFonts w:ascii="Bankia" w:eastAsia="Times New Roman" w:hAnsi="Bankia" w:cs="Calibri"/>
+          <w:color w:val="auto"/>
+          <w:sz w:val="24"/>
+          <w:szCs w:val="24"/>
+          <w:lang w:eastAsia="es-ES"/>
+        </w:rPr>
+      </w:pPr>
+    </w:p>
+    <w:p>
+      <w:pPr>
+        <w:jc w:val="center"/>
+        <w:rPr>
+          <w:rFonts w:ascii="Bankia" w:eastAsia="Times New Roman" w:hAnsi="Bankia" w:cs="Calibri"/>
+          <w:color w:val="auto"/>
+          <w:sz w:val="24"/>
+          <w:szCs w:val="24"/>
+          <w:lang w:eastAsia="es-ES"/>
+        </w:rPr>
+      </w:pPr>
+      <w:r>
+        <w:rPr>
+          <w:rFonts w:ascii="Bankia" w:eastAsia="Times New Roman" w:hAnsi="Bankia" w:cs="Calibri"/>
+          <w:color w:val="auto"/>
+          <w:sz w:val="24"/>
+          <w:szCs w:val="24"/>
+          <w:lang w:eastAsia="es-ES"/>
+        </w:rPr>
+        <w:t>(INSERTAR DIAGRAMA DE CLASES DE MÓDULO N28)</w:t>
+      </w:r>
+    </w:p>
+    <w:p>
+      <w:pPr>
+        <w:jc w:val="center"/>
+      </w:pPr>
+    </w:p>
+    <w:p>
+      <w:pPr>
+        <w:jc w:val="center"/>
+      </w:pPr>
+    </w:p>
+    <w:p>
+      <w:pPr>
+        <w:rPr>
+          <w:sz w:val="22"/>
+          <w:szCs w:val="22"/>
+        </w:rPr>
+      </w:pPr>
+      <w:r>
+        <w:rPr>
+          <w:sz w:val="22"/>
+          <w:szCs w:val="22"/>
+        </w:rPr>
+        <w:br w:type="page"/>
+      </w:r>
+    </w:p>
+    <w:p>
+      <w:pPr>
+        <w:pStyle w:val="Ttulo1"/>
+        <w:jc w:val="both"/>
+        <w:rPr>
+          <w:sz w:val="22"/>
+          <w:szCs w:val="22"/>
+        </w:rPr>
+      </w:pPr>
+      <w:bookmarkStart w:id="46" w:name="_Toc522702228"/>
+      <w:r>
+        <w:rPr>
+          <w:rFonts w:asciiTheme="minorHAnsi" w:hAnsiTheme="minorHAnsi"/>
+        </w:rPr>
+        <w:lastRenderedPageBreak/>
+        <w:t xml:space="preserve">Módulo de </w:t>
+      </w:r>
+      <w:r>
+        <w:rPr>
+          <w:rFonts w:asciiTheme="minorHAnsi" w:hAnsiTheme="minorHAnsi"/>
+        </w:rPr>
+        <w:t>Cifrado de Datos</w:t>
+      </w:r>
+      <w:bookmarkEnd w:id="46"/>
+    </w:p>
+    <w:p>
+      <w:pPr>
+        <w:pStyle w:val="Ttulo2"/>
+        <w:jc w:val="both"/>
+        <w:rPr>
+          <w:rFonts w:asciiTheme="minorHAnsi" w:hAnsiTheme="minorHAnsi"/>
+        </w:rPr>
+      </w:pPr>
+      <w:bookmarkStart w:id="47" w:name="_Toc522702229"/>
+      <w:r>
+        <w:rPr>
+          <w:rFonts w:asciiTheme="minorHAnsi" w:hAnsiTheme="minorHAnsi"/>
+        </w:rPr>
+        <w:t>Funcionalidad</w:t>
+      </w:r>
+      <w:bookmarkEnd w:id="47"/>
+    </w:p>
+    <w:p>
+      <w:pPr>
+        <w:jc w:val="both"/>
+        <w:rPr>
+          <w:sz w:val="22"/>
+          <w:szCs w:val="22"/>
+        </w:rPr>
+      </w:pPr>
+    </w:p>
+    <w:p>
+      <w:pPr>
+        <w:jc w:val="both"/>
+        <w:rPr>
+          <w:rFonts w:ascii="Bankia" w:eastAsia="Times New Roman" w:hAnsi="Bankia" w:cs="Calibri"/>
+          <w:color w:val="auto"/>
+          <w:sz w:val="24"/>
+          <w:szCs w:val="24"/>
+          <w:lang w:eastAsia="es-ES"/>
+        </w:rPr>
+      </w:pPr>
+      <w:r>
+        <w:rPr>
+          <w:rFonts w:ascii="Bankia" w:eastAsia="Times New Roman" w:hAnsi="Bankia" w:cs="Calibri"/>
+          <w:color w:val="auto"/>
+          <w:sz w:val="24"/>
+          <w:szCs w:val="24"/>
+          <w:lang w:eastAsia="es-ES"/>
+        </w:rPr>
+        <w:t xml:space="preserve">El módulo de </w:t>
+      </w:r>
+      <w:r>
+        <w:rPr>
+          <w:rFonts w:ascii="Bankia" w:eastAsia="Times New Roman" w:hAnsi="Bankia" w:cs="Calibri"/>
+          <w:color w:val="auto"/>
+          <w:sz w:val="24"/>
+          <w:szCs w:val="24"/>
+          <w:lang w:eastAsia="es-ES"/>
+        </w:rPr>
+        <w:t>cifrado implementa todas las operaciones de cifrado/descifrado de datos en la aplicación</w:t>
+      </w:r>
+      <w:r>
+        <w:rPr>
+          <w:rFonts w:ascii="Bankia" w:eastAsia="Times New Roman" w:hAnsi="Bankia" w:cs="Calibri"/>
+          <w:color w:val="auto"/>
+          <w:sz w:val="24"/>
+          <w:szCs w:val="24"/>
+          <w:lang w:eastAsia="es-ES"/>
+        </w:rPr>
+        <w:t>:</w:t>
+      </w:r>
+    </w:p>
+    <w:p>
+      <w:pPr>
+        <w:jc w:val="both"/>
+        <w:rPr>
+          <w:sz w:val="22"/>
+          <w:szCs w:val="22"/>
+        </w:rPr>
+      </w:pPr>
+    </w:p>
+    <w:p>
+      <w:pPr>
+        <w:pStyle w:val="Prrafodelista"/>
+        <w:numPr>
+          <w:ilvl w:val="0"/>
+          <w:numId w:val="45"/>
+        </w:numPr>
+        <w:jc w:val="both"/>
+        <w:rPr>
+          <w:rFonts w:ascii="Bankia" w:eastAsia="Times New Roman" w:hAnsi="Bankia" w:cs="Calibri"/>
+          <w:color w:val="auto"/>
+          <w:sz w:val="24"/>
+          <w:szCs w:val="24"/>
+          <w:lang w:eastAsia="es-ES"/>
+        </w:rPr>
+      </w:pPr>
+      <w:r>
+        <w:rPr>
+          <w:rFonts w:ascii="Bankia" w:eastAsia="Times New Roman" w:hAnsi="Bankia" w:cs="Calibri"/>
+          <w:color w:val="auto"/>
+          <w:sz w:val="24"/>
+          <w:szCs w:val="24"/>
+          <w:lang w:eastAsia="es-ES"/>
+        </w:rPr>
+        <w:t>Descifrado de TOKEN_REQUEST enviado en la petición de la CARM.</w:t>
+      </w:r>
+    </w:p>
+    <w:p>
+      <w:pPr>
+        <w:pStyle w:val="Prrafodelista"/>
+        <w:numPr>
+          <w:ilvl w:val="0"/>
+          <w:numId w:val="45"/>
+        </w:numPr>
+        <w:jc w:val="both"/>
+        <w:rPr>
+          <w:rFonts w:ascii="Bankia" w:eastAsia="Times New Roman" w:hAnsi="Bankia" w:cs="Calibri"/>
+          <w:color w:val="auto"/>
+          <w:sz w:val="24"/>
+          <w:szCs w:val="24"/>
+          <w:lang w:eastAsia="es-ES"/>
+        </w:rPr>
+      </w:pPr>
+      <w:r>
+        <w:rPr>
+          <w:rFonts w:ascii="Bankia" w:eastAsia="Times New Roman" w:hAnsi="Bankia" w:cs="Calibri"/>
+          <w:color w:val="auto"/>
+          <w:sz w:val="24"/>
+          <w:szCs w:val="24"/>
+          <w:lang w:eastAsia="es-ES"/>
+        </w:rPr>
+        <w:t>Validación de documento XML bien formado.</w:t>
+      </w:r>
+    </w:p>
+    <w:p>
+      <w:pPr>
+        <w:pStyle w:val="Prrafodelista"/>
+        <w:numPr>
+          <w:ilvl w:val="0"/>
+          <w:numId w:val="45"/>
+        </w:numPr>
+        <w:jc w:val="both"/>
+        <w:rPr>
+          <w:rFonts w:ascii="Bankia" w:eastAsia="Times New Roman" w:hAnsi="Bankia" w:cs="Calibri"/>
+          <w:color w:val="auto"/>
+          <w:sz w:val="24"/>
+          <w:szCs w:val="24"/>
+          <w:lang w:eastAsia="es-ES"/>
+        </w:rPr>
+      </w:pPr>
+      <w:r>
+        <w:rPr>
+          <w:rFonts w:ascii="Bankia" w:eastAsia="Times New Roman" w:hAnsi="Bankia" w:cs="Calibri"/>
+          <w:color w:val="auto"/>
+          <w:sz w:val="24"/>
+          <w:szCs w:val="24"/>
+          <w:lang w:eastAsia="es-ES"/>
+        </w:rPr>
+        <w:t>Validación del MAC enviado con los datos del pago.</w:t>
+      </w:r>
+    </w:p>
+    <w:p>
+      <w:pPr>
+        <w:pStyle w:val="Prrafodelista"/>
+        <w:numPr>
+          <w:ilvl w:val="0"/>
+          <w:numId w:val="45"/>
+        </w:numPr>
+        <w:jc w:val="both"/>
+        <w:rPr>
+          <w:rFonts w:ascii="Bankia" w:eastAsia="Times New Roman" w:hAnsi="Bankia" w:cs="Calibri"/>
+          <w:color w:val="auto"/>
+          <w:sz w:val="24"/>
+          <w:szCs w:val="24"/>
+          <w:lang w:eastAsia="es-ES"/>
+        </w:rPr>
+      </w:pPr>
+      <w:r>
+        <w:rPr>
+          <w:rFonts w:ascii="Bankia" w:eastAsia="Times New Roman" w:hAnsi="Bankia" w:cs="Calibri"/>
+          <w:color w:val="auto"/>
+          <w:sz w:val="24"/>
+          <w:szCs w:val="24"/>
+          <w:lang w:eastAsia="es-ES"/>
+        </w:rPr>
+        <w:t>Generación del MACODE necesario para la obtención del CCT.</w:t>
+      </w:r>
+    </w:p>
+    <w:p>
+      <w:pPr>
+        <w:pStyle w:val="Prrafodelista"/>
+        <w:numPr>
+          <w:ilvl w:val="0"/>
+          <w:numId w:val="45"/>
+        </w:numPr>
+        <w:jc w:val="both"/>
+        <w:rPr>
+          <w:rFonts w:ascii="Bankia" w:eastAsia="Times New Roman" w:hAnsi="Bankia" w:cs="Calibri"/>
+          <w:color w:val="auto"/>
+          <w:sz w:val="24"/>
+          <w:szCs w:val="24"/>
+          <w:lang w:eastAsia="es-ES"/>
+        </w:rPr>
+      </w:pPr>
+      <w:r>
+        <w:rPr>
+          <w:rFonts w:ascii="Bankia" w:eastAsia="Times New Roman" w:hAnsi="Bankia" w:cs="Calibri"/>
+          <w:color w:val="auto"/>
+          <w:sz w:val="24"/>
+          <w:szCs w:val="24"/>
+          <w:lang w:eastAsia="es-ES"/>
+        </w:rPr>
         <w:t>Cifrado de TOKEN_REPLY para el envío de respuesta a la CARM.</w:t>
       </w:r>
     </w:p>
@@ -7363,7 +7520,6 @@
         </w:rPr>
         <w:t xml:space="preserve">Paquete </w:t>
       </w:r>
-      <w:proofErr w:type="spellStart"/>
       <w:r>
         <w:rPr>
           <w:rFonts w:ascii="Bankia" w:eastAsia="Times New Roman" w:hAnsi="Bankia" w:cs="Calibri"/>
@@ -7375,7 +7531,6 @@
         </w:rPr>
         <w:t>Controller</w:t>
       </w:r>
-      <w:proofErr w:type="spellEnd"/>
       <w:r>
         <w:rPr>
           <w:rFonts w:ascii="Bankia" w:eastAsia="Times New Roman" w:hAnsi="Bankia" w:cs="Calibri"/>
@@ -7640,7 +7795,6 @@
         <w:lastRenderedPageBreak/>
         <w:t xml:space="preserve">Paquete </w:t>
       </w:r>
-      <w:proofErr w:type="spellStart"/>
       <w:r>
         <w:rPr>
           <w:rFonts w:ascii="Bankia" w:eastAsia="Times New Roman" w:hAnsi="Bankia" w:cs="Calibri"/>
@@ -7652,7 +7806,6 @@
         </w:rPr>
         <w:t>Model</w:t>
       </w:r>
-      <w:proofErr w:type="spellEnd"/>
       <w:r>
         <w:rPr>
           <w:rFonts w:ascii="Bankia" w:eastAsia="Times New Roman" w:hAnsi="Bankia" w:cs="Calibri"/>
@@ -9387,29 +9540,7 @@
           <w:szCs w:val="24"/>
           <w:lang w:eastAsia="es-ES"/>
         </w:rPr>
-        <w:t xml:space="preserve">El proyecto </w:t>
-      </w:r>
-      <w:proofErr w:type="gramStart"/>
-      <w:r>
-        <w:rPr>
-          <w:rFonts w:ascii="Bankia" w:eastAsia="Times New Roman" w:hAnsi="Bankia" w:cs="Calibri"/>
-          <w:color w:val="auto"/>
-          <w:sz w:val="24"/>
-          <w:szCs w:val="24"/>
-          <w:lang w:eastAsia="es-ES"/>
-        </w:rPr>
-        <w:t>tiene</w:t>
-      </w:r>
-      <w:proofErr w:type="gramEnd"/>
-      <w:r>
-        <w:rPr>
-          <w:rFonts w:ascii="Bankia" w:eastAsia="Times New Roman" w:hAnsi="Bankia" w:cs="Calibri"/>
-          <w:color w:val="auto"/>
-          <w:sz w:val="24"/>
-          <w:szCs w:val="24"/>
-          <w:lang w:eastAsia="es-ES"/>
-        </w:rPr>
-        <w:t xml:space="preserve"> por un lado, las clases y recursos que corresponden a la implementación de la aplicación </w:t>
+        <w:t xml:space="preserve">El proyecto tiene por un lado, las clases y recursos que corresponden a la implementación de la aplicación </w:t>
       </w:r>
       <w:r>
         <w:rPr>
@@ -10268,40 +10399,17 @@
           <w:szCs w:val="24"/>
           <w:lang w:eastAsia="es-ES"/>
         </w:rPr>
-        <w:t>try/</w:t>
-      </w:r>
-      <w:proofErr w:type="gramStart"/>
-      <w:r>
-        <w:rPr>
-          <w:rFonts w:ascii="Bankia" w:eastAsia="Times New Roman" w:hAnsi="Bankia" w:cs="Calibri"/>
-          <w:b/>
-          <w:color w:val="auto"/>
-          <w:sz w:val="24"/>
-          <w:szCs w:val="24"/>
-          <w:lang w:eastAsia="es-ES"/>
-        </w:rPr>
-        <w:t>catch</w:t>
-      </w:r>
-      <w:r>
-        <w:rPr>
-          <w:rFonts w:ascii="Bankia" w:eastAsia="Times New Roman" w:hAnsi="Bankia" w:cs="Calibri"/>
-          <w:color w:val="auto"/>
-          <w:sz w:val="24"/>
-          <w:szCs w:val="24"/>
-          <w:lang w:eastAsia="es-ES"/>
-        </w:rPr>
-        <w:t xml:space="preserve"> vacías</w:t>
-      </w:r>
-      <w:proofErr w:type="gramEnd"/>
-      <w:r>
-        <w:rPr>
-          <w:rFonts w:ascii="Bankia" w:eastAsia="Times New Roman" w:hAnsi="Bankia" w:cs="Calibri"/>
-          <w:color w:val="auto"/>
-          <w:sz w:val="24"/>
-          <w:szCs w:val="24"/>
-          <w:lang w:eastAsia="es-ES"/>
-        </w:rPr>
-        <w:t xml:space="preserve"> y siempre debe dejarse una traza en el fichero de log con toda la pila de ejecución correspondiente. Las trazas serán generadas con la librería Log4J y el fichero de configuración irá embarcado dentro de la misma aplicación (</w:t>
+        <w:t>try/catch</w:t>
+      </w:r>
+      <w:r>
+        <w:rPr>
+          <w:rFonts w:ascii="Bankia" w:eastAsia="Times New Roman" w:hAnsi="Bankia" w:cs="Calibri"/>
+          <w:color w:val="auto"/>
+          <w:sz w:val="24"/>
+          <w:szCs w:val="24"/>
+          <w:lang w:eastAsia="es-ES"/>
+        </w:rPr>
+        <w:t xml:space="preserve"> vacías y siempre debe dejarse una traza en el fichero de log con toda la pila de ejecución correspondiente. Las trazas serán generadas con la librería Log4J y el fichero de configuración irá embarcado dentro de la misma aplicación (</w:t>
       </w:r>
       <w:r>
         <w:rPr>
@@ -19500,6 +19608,7 @@
     <w:rsid w:val="00065650"/>
     <w:rsid w:val="0008122E"/>
     <w:rsid w:val="0020733F"/>
+    <w:rsid w:val="003F777C"/>
     <w:rsid w:val="004B582B"/>
     <w:rsid w:val="004B7022"/>
     <w:rsid w:val="004E1D3C"/>
@@ -20375,52 +20484,6 @@
 </file>
 
 <file path=customXml/item2.xml><?xml version="1.0" encoding="utf-8"?>
-<?mso-contentType ?>
-<spe:Receivers xmlns:spe="http://schemas.microsoft.com/sharepoint/events">
-  <Receiver>
-    <Name>Document ID Generator</Name>
-    <Synchronization>Synchronous</Synchronization>
-    <Type>10001</Type>
-    <SequenceNumber>1000</SequenceNumber>
-    <Assembly>Microsoft.Office.DocumentManagement, Version=14.0.0.0, Culture=neutral, PublicKeyToken=71e9bce111e9429c</Assembly>
-    <Class>Microsoft.Office.DocumentManagement.Internal.DocIdHandler</Class>
-    <Data/>
-    <Filter/>
-  </Receiver>
-  <Receiver>
-    <Name>Document ID Generator</Name>
-    <Synchronization>Synchronous</Synchronization>
-    <Type>10002</Type>
-    <SequenceNumber>1001</SequenceNumber>
-    <Assembly>Microsoft.Office.DocumentManagement, Version=14.0.0.0, Culture=neutral, PublicKeyToken=71e9bce111e9429c</Assembly>
-    <Class>Microsoft.Office.DocumentManagement.Internal.DocIdHandler</Class>
-    <Data/>
-    <Filter/>
-  </Receiver>
-  <Receiver>
-    <Name>Document ID Generator</Name>
-    <Synchronization>Synchronous</Synchronization>
-    <Type>10004</Type>
-    <SequenceNumber>1002</SequenceNumber>
-    <Assembly>Microsoft.Office.DocumentManagement, Version=14.0.0.0, Culture=neutral, PublicKeyToken=71e9bce111e9429c</Assembly>
-    <Class>Microsoft.Office.DocumentManagement.Internal.DocIdHandler</Class>
-    <Data/>
-    <Filter/>
-  </Receiver>
-  <Receiver>
-    <Name>Document ID Generator</Name>
-    <Synchronization>Synchronous</Synchronization>
-    <Type>10006</Type>
-    <SequenceNumber>1003</SequenceNumber>
-    <Assembly>Microsoft.Office.DocumentManagement, Version=14.0.0.0, Culture=neutral, PublicKeyToken=71e9bce111e9429c</Assembly>
-    <Class>Microsoft.Office.DocumentManagement.Internal.DocIdHandler</Class>
-    <Data/>
-    <Filter/>
-  </Receiver>
-</spe:Receivers>
-</file>
-
-<file path=customXml/item3.xml><?xml version="1.0" encoding="utf-8"?>
 <ct:contentTypeSchema xmlns:ct="http://schemas.microsoft.com/office/2006/metadata/contentType" xmlns:ma="http://schemas.microsoft.com/office/2006/metadata/properties/metaAttributes" ct:_="" ma:_="" ma:contentTypeName="Documento" ma:contentTypeID="0x0101006EC8885F2277994DA5A3A44288C2DCC8" ma:contentTypeVersion="0" ma:contentTypeDescription="Crear nuevo documento." ma:contentTypeScope="" ma:versionID="8a21258b83421269a39292366145e9d5">
   <xsd:schema xmlns:xsd="http://www.w3.org/2001/XMLSchema" xmlns:xs="http://www.w3.org/2001/XMLSchema" xmlns:p="http://schemas.microsoft.com/office/2006/metadata/properties" xmlns:ns2="eeb79cf9-8d8a-4821-b269-289bb76a9404" targetNamespace="http://schemas.microsoft.com/office/2006/metadata/properties" ma:root="true" ma:fieldsID="58678076ddecf4f1ec4c3755cc416267" ns2:_="">
     <xsd:import namespace="eeb79cf9-8d8a-4821-b269-289bb76a9404"/>
@@ -20565,16 +20628,53 @@
 </ct:contentTypeSchema>
 </file>
 
-<file path=customXml/item4.xml><?xml version="1.0" encoding="utf-8"?>
+<file path=customXml/item3.xml><?xml version="1.0" encoding="utf-8"?>
 <?mso-contentType ?>
-<FormTemplates xmlns="http://schemas.microsoft.com/sharepoint/v3/contenttype/forms">
-  <Display>DocumentLibraryForm</Display>
-  <Edit>DocumentLibraryForm</Edit>
-  <New>DocumentLibraryForm</New>
-</FormTemplates>
+<spe:Receivers xmlns:spe="http://schemas.microsoft.com/sharepoint/events">
+  <Receiver>
+    <Name>Document ID Generator</Name>
+    <Synchronization>Synchronous</Synchronization>
+    <Type>10001</Type>
+    <SequenceNumber>1000</SequenceNumber>
+    <Assembly>Microsoft.Office.DocumentManagement, Version=14.0.0.0, Culture=neutral, PublicKeyToken=71e9bce111e9429c</Assembly>
+    <Class>Microsoft.Office.DocumentManagement.Internal.DocIdHandler</Class>
+    <Data/>
+    <Filter/>
+  </Receiver>
+  <Receiver>
+    <Name>Document ID Generator</Name>
+    <Synchronization>Synchronous</Synchronization>
+    <Type>10002</Type>
+    <SequenceNumber>1001</SequenceNumber>
+    <Assembly>Microsoft.Office.DocumentManagement, Version=14.0.0.0, Culture=neutral, PublicKeyToken=71e9bce111e9429c</Assembly>
+    <Class>Microsoft.Office.DocumentManagement.Internal.DocIdHandler</Class>
+    <Data/>
+    <Filter/>
+  </Receiver>
+  <Receiver>
+    <Name>Document ID Generator</Name>
+    <Synchronization>Synchronous</Synchronization>
+    <Type>10004</Type>
+    <SequenceNumber>1002</SequenceNumber>
+    <Assembly>Microsoft.Office.DocumentManagement, Version=14.0.0.0, Culture=neutral, PublicKeyToken=71e9bce111e9429c</Assembly>
+    <Class>Microsoft.Office.DocumentManagement.Internal.DocIdHandler</Class>
+    <Data/>
+    <Filter/>
+  </Receiver>
+  <Receiver>
+    <Name>Document ID Generator</Name>
+    <Synchronization>Synchronous</Synchronization>
+    <Type>10006</Type>
+    <SequenceNumber>1003</SequenceNumber>
+    <Assembly>Microsoft.Office.DocumentManagement, Version=14.0.0.0, Culture=neutral, PublicKeyToken=71e9bce111e9429c</Assembly>
+    <Class>Microsoft.Office.DocumentManagement.Internal.DocIdHandler</Class>
+    <Data/>
+    <Filter/>
+  </Receiver>
+</spe:Receivers>
 </file>
 
-<file path=customXml/item5.xml><?xml version="1.0" encoding="utf-8"?>
+<file path=customXml/item4.xml><?xml version="1.0" encoding="utf-8"?>
 <p:properties xmlns:p="http://schemas.microsoft.com/office/2006/metadata/properties" xmlns:xsi="http://www.w3.org/2001/XMLSchema-instance" xmlns:pc="http://schemas.microsoft.com/office/infopath/2007/PartnerControls">
   <documentManagement>
     <_dlc_DocId xmlns="eeb79cf9-8d8a-4821-b269-289bb76a9404">AFUUK2QUF2TY-71-60</_dlc_DocId>
@@ -20584,6 +20684,15 @@
     </_dlc_DocIdUrl>
   </documentManagement>
 </p:properties>
+</file>
+
+<file path=customXml/item5.xml><?xml version="1.0" encoding="utf-8"?>
+<?mso-contentType ?>
+<FormTemplates xmlns="http://schemas.microsoft.com/sharepoint/v3/contenttype/forms">
+  <Display>DocumentLibraryForm</Display>
+  <Edit>DocumentLibraryForm</Edit>
+  <New>DocumentLibraryForm</New>
+</FormTemplates>
 </file>
 
 <file path=customXml/item6.xml><?xml version="1.0" encoding="utf-8"?>
@@ -20599,14 +20708,6 @@
 </file>
 
 <file path=customXml/itemProps2.xml><?xml version="1.0" encoding="utf-8"?>
-<ds:datastoreItem xmlns:ds="http://schemas.openxmlformats.org/officeDocument/2006/customXml" ds:itemID="{16C02D94-20FA-49B2-BA31-B42E192C1451}">
-  <ds:schemaRefs>
-    <ds:schemaRef ds:uri="http://schemas.microsoft.com/sharepoint/events"/>
-  </ds:schemaRefs>
-</ds:datastoreItem>
-</file>
-
-<file path=customXml/itemProps3.xml><?xml version="1.0" encoding="utf-8"?>
 <ds:datastoreItem xmlns:ds="http://schemas.openxmlformats.org/officeDocument/2006/customXml" ds:itemID="{786878A1-FDBA-4C84-9980-2E0E5DB891E8}">
   <ds:schemaRefs>
     <ds:schemaRef ds:uri="http://schemas.microsoft.com/office/2006/metadata/contentType"/>
@@ -20624,15 +20725,15 @@
 </ds:datastoreItem>
 </file>
 
-<file path=customXml/itemProps4.xml><?xml version="1.0" encoding="utf-8"?>
-<ds:datastoreItem xmlns:ds="http://schemas.openxmlformats.org/officeDocument/2006/customXml" ds:itemID="{3E70C9E4-ACE6-4AAD-956A-2507613721D9}">
+<file path=customXml/itemProps3.xml><?xml version="1.0" encoding="utf-8"?>
+<ds:datastoreItem xmlns:ds="http://schemas.openxmlformats.org/officeDocument/2006/customXml" ds:itemID="{16C02D94-20FA-49B2-BA31-B42E192C1451}">
   <ds:schemaRefs>
-    <ds:schemaRef ds:uri="http://schemas.microsoft.com/sharepoint/v3/contenttype/forms"/>
+    <ds:schemaRef ds:uri="http://schemas.microsoft.com/sharepoint/events"/>
   </ds:schemaRefs>
 </ds:datastoreItem>
 </file>
 
-<file path=customXml/itemProps5.xml><?xml version="1.0" encoding="utf-8"?>
+<file path=customXml/itemProps4.xml><?xml version="1.0" encoding="utf-8"?>
 <ds:datastoreItem xmlns:ds="http://schemas.openxmlformats.org/officeDocument/2006/customXml" ds:itemID="{81D40CED-A0A9-4DB2-8B2F-75B8E3D036D9}">
   <ds:schemaRefs>
     <ds:schemaRef ds:uri="http://schemas.microsoft.com/office/2006/metadata/properties"/>
@@ -20642,8 +20743,16 @@
 </ds:datastoreItem>
 </file>
 
+<file path=customXml/itemProps5.xml><?xml version="1.0" encoding="utf-8"?>
+<ds:datastoreItem xmlns:ds="http://schemas.openxmlformats.org/officeDocument/2006/customXml" ds:itemID="{3E70C9E4-ACE6-4AAD-956A-2507613721D9}">
+  <ds:schemaRefs>
+    <ds:schemaRef ds:uri="http://schemas.microsoft.com/sharepoint/v3/contenttype/forms"/>
+  </ds:schemaRefs>
+</ds:datastoreItem>
+</file>
+
 <file path=customXml/itemProps6.xml><?xml version="1.0" encoding="utf-8"?>
-<ds:datastoreItem xmlns:ds="http://schemas.openxmlformats.org/officeDocument/2006/customXml" ds:itemID="{E544970D-4F8F-484D-8387-031C1D3D94E6}">
+<ds:datastoreItem xmlns:ds="http://schemas.openxmlformats.org/officeDocument/2006/customXml" ds:itemID="{A954D5F7-CBFA-4372-818E-B12A09D5C8E8}">
   <ds:schemaRefs>
     <ds:schemaRef ds:uri="http://schemas.openxmlformats.org/officeDocument/2006/bibliography"/>
   </ds:schemaRefs>

</xml_diff>